<commit_message>
docs: Update cooking procedure.
</commit_message>
<xml_diff>
--- a/400 Hong Kong Dollar Ingredients.docx
+++ b/400 Hong Kong Dollar Ingredients.docx
@@ -2234,8 +2234,6 @@
           <w:lang w:val="en-US" w:eastAsia="zh-CN"/>
         </w:rPr>
       </w:pPr>
-      <w:bookmarkStart w:id="0" w:name="_GoBack"/>
-      <w:bookmarkEnd w:id="0"/>
     </w:p>
     <w:p>
       <w:pPr>
@@ -4245,7 +4243,7 @@
           <w:szCs w:val="24"/>
           <w:lang w:val="en-US"/>
         </w:rPr>
-        <w:t xml:space="preserve">Around 50 ml of </w:t>
+        <w:t xml:space="preserve">Around 40 ml of </w:t>
       </w:r>
       <w:r>
         <w:rPr>
@@ -4287,7 +4285,7 @@
           <w:szCs w:val="24"/>
           <w:lang w:val="en-US" w:eastAsia="zh-CN"/>
         </w:rPr>
-        <w:t>Around 23 gram of Condensed Milk</w:t>
+        <w:t>Around 35 gram of Condensed Milk</w:t>
       </w:r>
     </w:p>
     <w:p>
@@ -4651,7 +4649,7 @@
           <w:szCs w:val="24"/>
           <w:lang w:val="en-US"/>
         </w:rPr>
-        <w:t xml:space="preserve"> and sugar</w:t>
+        <w:t xml:space="preserve"> and sugar for the chicken</w:t>
       </w:r>
       <w:r>
         <w:rPr>
@@ -4713,6 +4711,8 @@
           <w:szCs w:val="24"/>
         </w:rPr>
       </w:pPr>
+      <w:bookmarkStart w:id="0" w:name="_GoBack"/>
+      <w:bookmarkEnd w:id="0"/>
     </w:p>
     <w:p>
       <w:pPr>

</xml_diff>

<commit_message>
docs: Updated recommended portion for Beijin noodle.
</commit_message>
<xml_diff>
--- a/400 Hong Kong Dollar Ingredients.docx
+++ b/400 Hong Kong Dollar Ingredients.docx
@@ -4394,7 +4394,38 @@
           <w:sz w:val="24"/>
           <w:szCs w:val="24"/>
         </w:rPr>
-        <w:t>Chicken Powder 1 tea Spoon.</w:t>
+        <w:t xml:space="preserve">Chicken Powder </w:t>
+      </w:r>
+      <w:r>
+        <w:rPr>
+          <w:rFonts w:hint="default" w:ascii="helvetica" w:hAnsi="helvetica" w:eastAsia="helvetica" w:cs="helvetica"/>
+          <w:color w:val="000000"/>
+          <w:sz w:val="24"/>
+          <w:szCs w:val="24"/>
+          <w:lang w:val="en-US"/>
+        </w:rPr>
+        <w:t>25 meals for 5 gram, 5 meals for</w:t>
+      </w:r>
+      <w:bookmarkStart w:id="0" w:name="_GoBack"/>
+      <w:bookmarkEnd w:id="0"/>
+      <w:r>
+        <w:rPr>
+          <w:rFonts w:hint="default" w:ascii="helvetica" w:hAnsi="helvetica" w:eastAsia="helvetica" w:cs="helvetica"/>
+          <w:color w:val="000000"/>
+          <w:sz w:val="24"/>
+          <w:szCs w:val="24"/>
+          <w:lang w:val="en-US"/>
+        </w:rPr>
+        <w:t xml:space="preserve"> 4 gram</w:t>
+      </w:r>
+      <w:r>
+        <w:rPr>
+          <w:rFonts w:hint="default" w:ascii="helvetica" w:hAnsi="helvetica" w:eastAsia="helvetica" w:cs="helvetica"/>
+          <w:color w:val="000000"/>
+          <w:sz w:val="24"/>
+          <w:szCs w:val="24"/>
+        </w:rPr>
+        <w:t>.</w:t>
       </w:r>
     </w:p>
     <w:p>
@@ -4711,8 +4742,6 @@
           <w:szCs w:val="24"/>
         </w:rPr>
       </w:pPr>
-      <w:bookmarkStart w:id="0" w:name="_GoBack"/>
-      <w:bookmarkEnd w:id="0"/>
     </w:p>
     <w:p>
       <w:pPr>

</xml_diff>

<commit_message>
docs: 1. Updated price
</commit_message>
<xml_diff>
--- a/400 Hong Kong Dollar Ingredients.docx
+++ b/400 Hong Kong Dollar Ingredients.docx
@@ -3043,27 +3043,7 @@
     </w:p>
     <w:p>
       <w:pPr>
-        <w:rPr>
-          <w:rFonts w:ascii="FreeSans" w:hAnsi="FreeSans"/>
-          <w:b/>
-          <w:bCs/>
-          <w:color w:val="C9211E"/>
-          <w:sz w:val="24"/>
-          <w:szCs w:val="24"/>
-        </w:rPr>
-      </w:pPr>
-      <w:r>
-        <w:rPr>
-          <w:rFonts w:ascii="FreeSans" w:hAnsi="FreeSans"/>
-          <w:b/>
-          <w:bCs/>
-          <w:color w:val="C9211E"/>
-          <w:sz w:val="24"/>
-          <w:szCs w:val="24"/>
-        </w:rPr>
-        <w:t xml:space="preserve">Note: </w:t>
-      </w:r>
-      <w:r>
+        <w:jc w:val="left"/>
         <w:rPr>
           <w:rFonts w:ascii="FreeSans" w:hAnsi="FreeSans"/>
           <w:b w:val="0"/>
@@ -3072,93 +3052,9 @@
           <w:sz w:val="24"/>
           <w:szCs w:val="24"/>
         </w:rPr>
-        <w:t>Some of the photos are Snap from the Huawei Mobile Phone</w:t>
-      </w:r>
-    </w:p>
-    <w:p>
-      <w:pPr>
-        <w:jc w:val="left"/>
-        <w:rPr>
-          <w:rFonts w:ascii="FreeSans" w:hAnsi="FreeSans"/>
-          <w:b/>
-          <w:bCs/>
-          <w:color w:val="C9211E"/>
-          <w:sz w:val="24"/>
-          <w:szCs w:val="24"/>
-        </w:rPr>
-      </w:pPr>
-      <w:r>
-        <w:rPr>
-          <w:rFonts w:ascii="FreeSans" w:hAnsi="FreeSans"/>
-          <w:b/>
-          <w:bCs/>
-          <w:color w:val="C9211E"/>
-          <w:sz w:val="24"/>
-          <w:szCs w:val="24"/>
-        </w:rPr>
-        <w:t xml:space="preserve">Model: </w:t>
-      </w:r>
-      <w:r>
-        <w:rPr>
-          <w:rFonts w:ascii="FreeSans" w:hAnsi="FreeSans"/>
-          <w:b w:val="0"/>
-          <w:bCs w:val="0"/>
-          <w:color w:val="C9211E"/>
-          <w:sz w:val="24"/>
-          <w:szCs w:val="24"/>
-        </w:rPr>
-        <w:t>FOA-LX9</w:t>
-      </w:r>
+      </w:pPr>
       <w:bookmarkStart w:id="0" w:name="_GoBack"/>
       <w:bookmarkEnd w:id="0"/>
-    </w:p>
-    <w:p>
-      <w:pPr>
-        <w:jc w:val="left"/>
-        <w:rPr>
-          <w:rFonts w:ascii="FreeSans" w:hAnsi="FreeSans"/>
-          <w:b w:val="0"/>
-          <w:bCs w:val="0"/>
-          <w:color w:val="C9211E"/>
-          <w:sz w:val="24"/>
-          <w:szCs w:val="24"/>
-        </w:rPr>
-      </w:pPr>
-      <w:r>
-        <w:rPr>
-          <w:rFonts w:ascii="FreeSans" w:hAnsi="FreeSans"/>
-          <w:b/>
-          <w:bCs/>
-          <w:color w:val="C9211E"/>
-          <w:sz w:val="24"/>
-          <w:szCs w:val="24"/>
-        </w:rPr>
-        <w:t xml:space="preserve">Purchase Location: </w:t>
-      </w:r>
-      <w:r>
-        <w:rPr>
-          <w:rFonts w:ascii="FreeSans" w:hAnsi="FreeSans"/>
-          <w:b w:val="0"/>
-          <w:bCs w:val="0"/>
-          <w:color w:val="C9211E"/>
-          <w:sz w:val="24"/>
-          <w:szCs w:val="24"/>
-        </w:rPr>
-        <w:t>Huawei Experience Shop Located at Sha Tin New Town Center</w:t>
-      </w:r>
-    </w:p>
-    <w:p>
-      <w:pPr>
-        <w:jc w:val="left"/>
-        <w:rPr>
-          <w:rFonts w:ascii="FreeSans" w:hAnsi="FreeSans"/>
-          <w:b w:val="0"/>
-          <w:bCs w:val="0"/>
-          <w:color w:val="C9211E"/>
-          <w:sz w:val="24"/>
-          <w:szCs w:val="24"/>
-        </w:rPr>
-      </w:pPr>
     </w:p>
     <w:p>
       <w:pPr>

</xml_diff>